<commit_message>
update spacing on week 3 R resources, double check Lab 4 before class
</commit_message>
<xml_diff>
--- a/resources/week3.docx
+++ b/resources/week3.docx
@@ -1715,22 +1715,6 @@
           </w:p>
         </w:tc>
       </w:tr>
-    </w:tbl>
-    <w:p>
-      <w:r>
-        <w:br w:type="page"/>
-      </w:r>
-    </w:p>
-    <w:tbl>
-      <w:tblPr>
-        <w:tblStyle w:val="TableGrid"/>
-        <w:tblW w:w="10800" w:type="dxa"/>
-        <w:tblInd w:w="-815" w:type="dxa"/>
-        <w:tblLook w:val="04A0" w:firstRow="1" w:lastRow="0" w:firstColumn="1" w:lastColumn="0" w:noHBand="0" w:noVBand="1"/>
-      </w:tblPr>
-      <w:tblGrid>
-        <w:gridCol w:w="10800"/>
-      </w:tblGrid>
       <w:tr>
         <w:tc>
           <w:tcPr>
@@ -1747,13 +1731,15 @@
               </w:rPr>
             </w:pPr>
             <w:r>
+              <w:br w:type="page"/>
+            </w:r>
+            <w:r>
               <w:rPr>
                 <w:b/>
                 <w:bCs/>
                 <w:sz w:val="28"/>
                 <w:szCs w:val="28"/>
               </w:rPr>
-              <w:lastRenderedPageBreak/>
               <w:t>Faceted Histograms</w:t>
             </w:r>
           </w:p>
@@ -3101,455 +3087,6 @@
             <w:r>
               <w:rPr>
                 <w:rFonts w:asciiTheme="majorHAnsi" w:hAnsiTheme="majorHAnsi" w:cstheme="majorHAnsi"/>
-              </w:rPr>
-              <w:br/>
-            </w:r>
-          </w:p>
-        </w:tc>
-      </w:tr>
-      <w:tr>
-        <w:tc>
-          <w:tcPr>
-            <w:tcW w:w="10800" w:type="dxa"/>
-          </w:tcPr>
-          <w:p>
-            <w:pPr>
-              <w:jc w:val="center"/>
-              <w:rPr>
-                <w:b/>
-                <w:bCs/>
-                <w:sz w:val="28"/>
-                <w:szCs w:val="28"/>
-              </w:rPr>
-            </w:pPr>
-            <w:r>
-              <w:rPr>
-                <w:b/>
-                <w:bCs/>
-                <w:sz w:val="28"/>
-                <w:szCs w:val="28"/>
-              </w:rPr>
-              <w:t>Adding Facets to a Plot</w:t>
-            </w:r>
-            <w:r>
-              <w:rPr>
-                <w:b/>
-                <w:bCs/>
-                <w:sz w:val="28"/>
-                <w:szCs w:val="28"/>
-              </w:rPr>
-              <w:t xml:space="preserve"> (Demonstrated with a </w:t>
-            </w:r>
-            <w:r>
-              <w:rPr>
-                <w:b/>
-                <w:bCs/>
-                <w:sz w:val="28"/>
-                <w:szCs w:val="28"/>
-              </w:rPr>
-              <w:t>Histogram</w:t>
-            </w:r>
-            <w:r>
-              <w:rPr>
-                <w:b/>
-                <w:bCs/>
-                <w:sz w:val="28"/>
-                <w:szCs w:val="28"/>
-              </w:rPr>
-              <w:t>)</w:t>
-            </w:r>
-          </w:p>
-          <w:p>
-            <w:pPr>
-              <w:jc w:val="center"/>
-              <w:rPr>
-                <w:b/>
-                <w:bCs/>
-                <w:sz w:val="28"/>
-                <w:szCs w:val="28"/>
-              </w:rPr>
-            </w:pPr>
-          </w:p>
-          <w:p>
-            <w:pPr>
-              <w:rPr>
-                <w:rFonts w:cstheme="minorHAnsi"/>
-                <w:sz w:val="24"/>
-                <w:szCs w:val="24"/>
-              </w:rPr>
-            </w:pPr>
-            <w:r>
-              <w:rPr>
-                <w:rFonts w:cstheme="minorHAnsi"/>
-                <w:sz w:val="24"/>
-                <w:szCs w:val="24"/>
-              </w:rPr>
-              <w:t>For</w:t>
-            </w:r>
-            <w:r>
-              <w:rPr>
-                <w:rFonts w:cstheme="minorHAnsi"/>
-                <w:sz w:val="24"/>
-                <w:szCs w:val="24"/>
-              </w:rPr>
-              <w:t xml:space="preserve"> any plot, you can add a facet by simply adding (with a </w:t>
-            </w:r>
-            <w:r>
-              <w:rPr>
-                <w:rFonts w:ascii="Courier New" w:hAnsi="Courier New" w:cs="Courier New"/>
-                <w:sz w:val="20"/>
-                <w:szCs w:val="20"/>
-              </w:rPr>
-              <w:t>+</w:t>
-            </w:r>
-            <w:r>
-              <w:rPr>
-                <w:rFonts w:cstheme="minorHAnsi"/>
-                <w:sz w:val="24"/>
-                <w:szCs w:val="24"/>
-              </w:rPr>
-              <w:t>) the following code:</w:t>
-            </w:r>
-          </w:p>
-          <w:p>
-            <w:pPr>
-              <w:rPr>
-                <w:rFonts w:cstheme="minorHAnsi"/>
-                <w:sz w:val="24"/>
-                <w:szCs w:val="24"/>
-              </w:rPr>
-            </w:pPr>
-          </w:p>
-          <w:p>
-            <w:pPr>
-              <w:rPr>
-                <w:rFonts w:ascii="Courier New" w:hAnsi="Courier New" w:cs="Courier New"/>
-                <w:sz w:val="20"/>
-                <w:szCs w:val="20"/>
-              </w:rPr>
-            </w:pPr>
-            <w:proofErr w:type="spellStart"/>
-            <w:proofErr w:type="gramStart"/>
-            <w:r>
-              <w:rPr>
-                <w:rFonts w:ascii="Courier New" w:hAnsi="Courier New" w:cs="Courier New"/>
-                <w:sz w:val="20"/>
-                <w:szCs w:val="20"/>
-              </w:rPr>
-              <w:t>ggplot</w:t>
-            </w:r>
-            <w:proofErr w:type="spellEnd"/>
-            <w:r>
-              <w:rPr>
-                <w:rFonts w:ascii="Courier New" w:hAnsi="Courier New" w:cs="Courier New"/>
-                <w:sz w:val="20"/>
-                <w:szCs w:val="20"/>
-              </w:rPr>
-              <w:t>(</w:t>
-            </w:r>
-            <w:proofErr w:type="gramEnd"/>
-            <w:r>
-              <w:rPr>
-                <w:rFonts w:ascii="Courier New" w:hAnsi="Courier New" w:cs="Courier New"/>
-                <w:sz w:val="20"/>
-                <w:szCs w:val="20"/>
-              </w:rPr>
-              <w:t xml:space="preserve">data = </w:t>
-            </w:r>
-            <w:r>
-              <w:rPr>
-                <w:rFonts w:ascii="Courier New" w:hAnsi="Courier New" w:cs="Courier New"/>
-                <w:color w:val="FF0000"/>
-                <w:sz w:val="20"/>
-                <w:szCs w:val="20"/>
-              </w:rPr>
-              <w:t>&lt;NAME OF DATASET&gt;</w:t>
-            </w:r>
-            <w:r>
-              <w:rPr>
-                <w:rFonts w:ascii="Courier New" w:hAnsi="Courier New" w:cs="Courier New"/>
-                <w:sz w:val="20"/>
-                <w:szCs w:val="20"/>
-              </w:rPr>
-              <w:t xml:space="preserve">, </w:t>
-            </w:r>
-          </w:p>
-          <w:p>
-            <w:pPr>
-              <w:rPr>
-                <w:rFonts w:ascii="Courier New" w:hAnsi="Courier New" w:cs="Courier New"/>
-                <w:sz w:val="20"/>
-                <w:szCs w:val="20"/>
-              </w:rPr>
-            </w:pPr>
-            <w:r>
-              <w:rPr>
-                <w:rFonts w:ascii="Courier New" w:hAnsi="Courier New" w:cs="Courier New"/>
-                <w:sz w:val="20"/>
-                <w:szCs w:val="20"/>
-              </w:rPr>
-              <w:t xml:space="preserve">       mapping = </w:t>
-            </w:r>
-            <w:proofErr w:type="spellStart"/>
-            <w:proofErr w:type="gramStart"/>
-            <w:r>
-              <w:rPr>
-                <w:rFonts w:ascii="Courier New" w:hAnsi="Courier New" w:cs="Courier New"/>
-                <w:sz w:val="20"/>
-                <w:szCs w:val="20"/>
-              </w:rPr>
-              <w:t>aes</w:t>
-            </w:r>
-            <w:proofErr w:type="spellEnd"/>
-            <w:r>
-              <w:rPr>
-                <w:rFonts w:ascii="Courier New" w:hAnsi="Courier New" w:cs="Courier New"/>
-                <w:sz w:val="20"/>
-                <w:szCs w:val="20"/>
-              </w:rPr>
-              <w:t>(</w:t>
-            </w:r>
-            <w:proofErr w:type="gramEnd"/>
-            <w:r>
-              <w:rPr>
-                <w:rFonts w:ascii="Courier New" w:hAnsi="Courier New" w:cs="Courier New"/>
-                <w:sz w:val="20"/>
-                <w:szCs w:val="20"/>
-              </w:rPr>
-              <w:t xml:space="preserve">x = </w:t>
-            </w:r>
-            <w:r>
-              <w:rPr>
-                <w:rFonts w:ascii="Courier New" w:hAnsi="Courier New" w:cs="Courier New"/>
-                <w:color w:val="FF0000"/>
-                <w:sz w:val="20"/>
-                <w:szCs w:val="20"/>
-              </w:rPr>
-              <w:t>&lt;NAME OF NUMERICAL VARIABLE&gt;</w:t>
-            </w:r>
-            <w:r>
-              <w:rPr>
-                <w:rFonts w:ascii="Courier New" w:hAnsi="Courier New" w:cs="Courier New"/>
-                <w:sz w:val="20"/>
-                <w:szCs w:val="20"/>
-              </w:rPr>
-              <w:t xml:space="preserve">)) + </w:t>
-            </w:r>
-          </w:p>
-          <w:p>
-            <w:pPr>
-              <w:rPr>
-                <w:rFonts w:ascii="Courier New" w:hAnsi="Courier New" w:cs="Courier New"/>
-                <w:sz w:val="20"/>
-                <w:szCs w:val="20"/>
-              </w:rPr>
-            </w:pPr>
-            <w:r>
-              <w:rPr>
-                <w:rFonts w:ascii="Courier New" w:hAnsi="Courier New" w:cs="Courier New"/>
-                <w:sz w:val="20"/>
-                <w:szCs w:val="20"/>
-              </w:rPr>
-              <w:t xml:space="preserve">  </w:t>
-            </w:r>
-            <w:proofErr w:type="spellStart"/>
-            <w:r>
-              <w:rPr>
-                <w:rFonts w:ascii="Courier New" w:hAnsi="Courier New" w:cs="Courier New"/>
-                <w:sz w:val="20"/>
-                <w:szCs w:val="20"/>
-              </w:rPr>
-              <w:t>geom_</w:t>
-            </w:r>
-            <w:proofErr w:type="gramStart"/>
-            <w:r>
-              <w:rPr>
-                <w:rFonts w:ascii="Courier New" w:hAnsi="Courier New" w:cs="Courier New"/>
-                <w:sz w:val="20"/>
-                <w:szCs w:val="20"/>
-              </w:rPr>
-              <w:t>histogram</w:t>
-            </w:r>
-            <w:proofErr w:type="spellEnd"/>
-            <w:r>
-              <w:rPr>
-                <w:rFonts w:ascii="Courier New" w:hAnsi="Courier New" w:cs="Courier New"/>
-                <w:sz w:val="20"/>
-                <w:szCs w:val="20"/>
-              </w:rPr>
-              <w:t>(</w:t>
-            </w:r>
-            <w:proofErr w:type="spellStart"/>
-            <w:proofErr w:type="gramEnd"/>
-            <w:r>
-              <w:rPr>
-                <w:rFonts w:ascii="Courier New" w:hAnsi="Courier New" w:cs="Courier New"/>
-                <w:sz w:val="20"/>
-                <w:szCs w:val="20"/>
-              </w:rPr>
-              <w:t>binwidth</w:t>
-            </w:r>
-            <w:proofErr w:type="spellEnd"/>
-            <w:r>
-              <w:rPr>
-                <w:rFonts w:ascii="Courier New" w:hAnsi="Courier New" w:cs="Courier New"/>
-                <w:sz w:val="20"/>
-                <w:szCs w:val="20"/>
-              </w:rPr>
-              <w:t xml:space="preserve"> = </w:t>
-            </w:r>
-            <w:r>
-              <w:rPr>
-                <w:rFonts w:ascii="Courier New" w:hAnsi="Courier New" w:cs="Courier New"/>
-                <w:color w:val="FF0000"/>
-                <w:sz w:val="20"/>
-                <w:szCs w:val="20"/>
-              </w:rPr>
-              <w:t>&lt;WIDTH OF BINS&gt;</w:t>
-            </w:r>
-            <w:r>
-              <w:rPr>
-                <w:rFonts w:ascii="Courier New" w:hAnsi="Courier New" w:cs="Courier New"/>
-                <w:sz w:val="20"/>
-                <w:szCs w:val="20"/>
-              </w:rPr>
-              <w:t>) +</w:t>
-            </w:r>
-          </w:p>
-          <w:p>
-            <w:pPr>
-              <w:rPr>
-                <w:rFonts w:ascii="Courier New" w:hAnsi="Courier New" w:cs="Courier New"/>
-                <w:sz w:val="20"/>
-                <w:szCs w:val="20"/>
-              </w:rPr>
-            </w:pPr>
-            <w:r>
-              <w:rPr>
-                <w:rFonts w:ascii="Courier New" w:hAnsi="Courier New" w:cs="Courier New"/>
-                <w:sz w:val="20"/>
-                <w:szCs w:val="20"/>
-              </w:rPr>
-              <w:t xml:space="preserve">  </w:t>
-            </w:r>
-            <w:proofErr w:type="spellStart"/>
-            <w:r>
-              <w:rPr>
-                <w:rFonts w:ascii="Courier New" w:hAnsi="Courier New" w:cs="Courier New"/>
-                <w:sz w:val="20"/>
-                <w:szCs w:val="20"/>
-              </w:rPr>
-              <w:t>facet_</w:t>
-            </w:r>
-            <w:proofErr w:type="gramStart"/>
-            <w:r>
-              <w:rPr>
-                <w:rFonts w:ascii="Courier New" w:hAnsi="Courier New" w:cs="Courier New"/>
-                <w:sz w:val="20"/>
-                <w:szCs w:val="20"/>
-              </w:rPr>
-              <w:t>wrap</w:t>
-            </w:r>
-            <w:proofErr w:type="spellEnd"/>
-            <w:r>
-              <w:rPr>
-                <w:rFonts w:ascii="Courier New" w:hAnsi="Courier New" w:cs="Courier New"/>
-                <w:sz w:val="20"/>
-                <w:szCs w:val="20"/>
-              </w:rPr>
-              <w:t>(</w:t>
-            </w:r>
-            <w:proofErr w:type="gramEnd"/>
-            <w:r>
-              <w:rPr>
-                <w:rFonts w:ascii="Courier New" w:hAnsi="Courier New" w:cs="Courier New"/>
-                <w:sz w:val="20"/>
-                <w:szCs w:val="20"/>
-              </w:rPr>
-              <w:t xml:space="preserve">~ </w:t>
-            </w:r>
-            <w:r>
-              <w:rPr>
-                <w:rFonts w:ascii="Courier New" w:hAnsi="Courier New" w:cs="Courier New"/>
-                <w:color w:val="FF0000"/>
-                <w:sz w:val="20"/>
-                <w:szCs w:val="20"/>
-              </w:rPr>
-              <w:t>&lt;NAME OF CATEGORICAL VARIABLE&gt;</w:t>
-            </w:r>
-            <w:r>
-              <w:rPr>
-                <w:rFonts w:ascii="Courier New" w:hAnsi="Courier New" w:cs="Courier New"/>
-                <w:sz w:val="20"/>
-                <w:szCs w:val="20"/>
-              </w:rPr>
-              <w:t xml:space="preserve">) </w:t>
-            </w:r>
-          </w:p>
-          <w:p>
-            <w:pPr>
-              <w:rPr>
-                <w:rFonts w:ascii="Courier New" w:hAnsi="Courier New" w:cs="Courier New"/>
-                <w:sz w:val="20"/>
-                <w:szCs w:val="20"/>
-              </w:rPr>
-            </w:pPr>
-            <w:r>
-              <w:rPr>
-                <w:rFonts w:ascii="Courier New" w:hAnsi="Courier New" w:cs="Courier New"/>
-                <w:sz w:val="20"/>
-                <w:szCs w:val="20"/>
-              </w:rPr>
-              <w:t xml:space="preserve">  </w:t>
-            </w:r>
-            <w:proofErr w:type="gramStart"/>
-            <w:r>
-              <w:rPr>
-                <w:rFonts w:ascii="Courier New" w:hAnsi="Courier New" w:cs="Courier New"/>
-                <w:sz w:val="20"/>
-                <w:szCs w:val="20"/>
-              </w:rPr>
-              <w:t>labs(</w:t>
-            </w:r>
-            <w:proofErr w:type="gramEnd"/>
-            <w:r>
-              <w:rPr>
-                <w:rFonts w:ascii="Courier New" w:hAnsi="Courier New" w:cs="Courier New"/>
-                <w:sz w:val="20"/>
-                <w:szCs w:val="20"/>
-              </w:rPr>
-              <w:t>x = "</w:t>
-            </w:r>
-            <w:r>
-              <w:rPr>
-                <w:rFonts w:ascii="Courier New" w:hAnsi="Courier New" w:cs="Courier New"/>
-                <w:color w:val="FF0000"/>
-                <w:sz w:val="20"/>
-                <w:szCs w:val="20"/>
-              </w:rPr>
-              <w:t>&lt;TITLE FOR THE X-AXIS&gt;</w:t>
-            </w:r>
-            <w:r>
-              <w:rPr>
-                <w:rFonts w:ascii="Courier New" w:hAnsi="Courier New" w:cs="Courier New"/>
-                <w:sz w:val="20"/>
-                <w:szCs w:val="20"/>
-              </w:rPr>
-              <w:t>")</w:t>
-            </w:r>
-            <w:r>
-              <w:rPr>
-                <w:rFonts w:ascii="Courier New" w:hAnsi="Courier New" w:cs="Courier New"/>
-                <w:sz w:val="20"/>
-                <w:szCs w:val="20"/>
-              </w:rPr>
-              <w:br/>
-            </w:r>
-            <w:r>
-              <w:rPr>
-                <w:rFonts w:ascii="Courier New" w:hAnsi="Courier New" w:cs="Courier New"/>
-                <w:sz w:val="20"/>
-                <w:szCs w:val="20"/>
               </w:rPr>
               <w:br/>
             </w:r>
@@ -3595,7 +3132,468 @@
                 <w:szCs w:val="28"/>
               </w:rPr>
               <w:lastRenderedPageBreak/>
-              <w:t>Adding Axis Labels to a Plot</w:t>
+              <w:t>Adding Facets to a Plot</w:t>
+            </w:r>
+            <w:r>
+              <w:rPr>
+                <w:b/>
+                <w:bCs/>
+                <w:sz w:val="28"/>
+                <w:szCs w:val="28"/>
+              </w:rPr>
+              <w:t xml:space="preserve"> (Demonstrated with a </w:t>
+            </w:r>
+            <w:r>
+              <w:rPr>
+                <w:b/>
+                <w:bCs/>
+                <w:sz w:val="28"/>
+                <w:szCs w:val="28"/>
+              </w:rPr>
+              <w:t>Histogram</w:t>
+            </w:r>
+            <w:r>
+              <w:rPr>
+                <w:b/>
+                <w:bCs/>
+                <w:sz w:val="28"/>
+                <w:szCs w:val="28"/>
+              </w:rPr>
+              <w:t>)</w:t>
+            </w:r>
+          </w:p>
+          <w:p>
+            <w:pPr>
+              <w:jc w:val="center"/>
+              <w:rPr>
+                <w:b/>
+                <w:bCs/>
+                <w:sz w:val="28"/>
+                <w:szCs w:val="28"/>
+              </w:rPr>
+            </w:pPr>
+          </w:p>
+          <w:p>
+            <w:pPr>
+              <w:rPr>
+                <w:rFonts w:cstheme="minorHAnsi"/>
+                <w:sz w:val="24"/>
+                <w:szCs w:val="24"/>
+              </w:rPr>
+            </w:pPr>
+            <w:r>
+              <w:rPr>
+                <w:rFonts w:cstheme="minorHAnsi"/>
+                <w:sz w:val="24"/>
+                <w:szCs w:val="24"/>
+              </w:rPr>
+              <w:t>For</w:t>
+            </w:r>
+            <w:r>
+              <w:rPr>
+                <w:rFonts w:cstheme="minorHAnsi"/>
+                <w:sz w:val="24"/>
+                <w:szCs w:val="24"/>
+              </w:rPr>
+              <w:t xml:space="preserve"> any plot, you can add a facet by simply adding (with a </w:t>
+            </w:r>
+            <w:r>
+              <w:rPr>
+                <w:rFonts w:ascii="Courier New" w:hAnsi="Courier New" w:cs="Courier New"/>
+                <w:sz w:val="20"/>
+                <w:szCs w:val="20"/>
+              </w:rPr>
+              <w:t>+</w:t>
+            </w:r>
+            <w:r>
+              <w:rPr>
+                <w:rFonts w:cstheme="minorHAnsi"/>
+                <w:sz w:val="24"/>
+                <w:szCs w:val="24"/>
+              </w:rPr>
+              <w:t>) the following code:</w:t>
+            </w:r>
+          </w:p>
+          <w:p>
+            <w:pPr>
+              <w:rPr>
+                <w:rFonts w:cstheme="minorHAnsi"/>
+                <w:sz w:val="24"/>
+                <w:szCs w:val="24"/>
+              </w:rPr>
+            </w:pPr>
+          </w:p>
+          <w:p>
+            <w:pPr>
+              <w:rPr>
+                <w:rFonts w:ascii="Courier New" w:hAnsi="Courier New" w:cs="Courier New"/>
+                <w:sz w:val="20"/>
+                <w:szCs w:val="20"/>
+              </w:rPr>
+            </w:pPr>
+            <w:proofErr w:type="spellStart"/>
+            <w:proofErr w:type="gramStart"/>
+            <w:r>
+              <w:rPr>
+                <w:rFonts w:ascii="Courier New" w:hAnsi="Courier New" w:cs="Courier New"/>
+                <w:sz w:val="20"/>
+                <w:szCs w:val="20"/>
+              </w:rPr>
+              <w:t>ggplot</w:t>
+            </w:r>
+            <w:proofErr w:type="spellEnd"/>
+            <w:r>
+              <w:rPr>
+                <w:rFonts w:ascii="Courier New" w:hAnsi="Courier New" w:cs="Courier New"/>
+                <w:sz w:val="20"/>
+                <w:szCs w:val="20"/>
+              </w:rPr>
+              <w:t>(</w:t>
+            </w:r>
+            <w:proofErr w:type="gramEnd"/>
+            <w:r>
+              <w:rPr>
+                <w:rFonts w:ascii="Courier New" w:hAnsi="Courier New" w:cs="Courier New"/>
+                <w:sz w:val="20"/>
+                <w:szCs w:val="20"/>
+              </w:rPr>
+              <w:t xml:space="preserve">data = </w:t>
+            </w:r>
+            <w:r>
+              <w:rPr>
+                <w:rFonts w:ascii="Courier New" w:hAnsi="Courier New" w:cs="Courier New"/>
+                <w:color w:val="FF0000"/>
+                <w:sz w:val="20"/>
+                <w:szCs w:val="20"/>
+              </w:rPr>
+              <w:t>&lt;NAME OF DATASET&gt;</w:t>
+            </w:r>
+            <w:r>
+              <w:rPr>
+                <w:rFonts w:ascii="Courier New" w:hAnsi="Courier New" w:cs="Courier New"/>
+                <w:sz w:val="20"/>
+                <w:szCs w:val="20"/>
+              </w:rPr>
+              <w:t xml:space="preserve">, </w:t>
+            </w:r>
+          </w:p>
+          <w:p>
+            <w:pPr>
+              <w:rPr>
+                <w:rFonts w:ascii="Courier New" w:hAnsi="Courier New" w:cs="Courier New"/>
+                <w:sz w:val="20"/>
+                <w:szCs w:val="20"/>
+              </w:rPr>
+            </w:pPr>
+            <w:r>
+              <w:rPr>
+                <w:rFonts w:ascii="Courier New" w:hAnsi="Courier New" w:cs="Courier New"/>
+                <w:sz w:val="20"/>
+                <w:szCs w:val="20"/>
+              </w:rPr>
+              <w:t xml:space="preserve">       mapping = </w:t>
+            </w:r>
+            <w:proofErr w:type="spellStart"/>
+            <w:proofErr w:type="gramStart"/>
+            <w:r>
+              <w:rPr>
+                <w:rFonts w:ascii="Courier New" w:hAnsi="Courier New" w:cs="Courier New"/>
+                <w:sz w:val="20"/>
+                <w:szCs w:val="20"/>
+              </w:rPr>
+              <w:t>aes</w:t>
+            </w:r>
+            <w:proofErr w:type="spellEnd"/>
+            <w:r>
+              <w:rPr>
+                <w:rFonts w:ascii="Courier New" w:hAnsi="Courier New" w:cs="Courier New"/>
+                <w:sz w:val="20"/>
+                <w:szCs w:val="20"/>
+              </w:rPr>
+              <w:t>(</w:t>
+            </w:r>
+            <w:proofErr w:type="gramEnd"/>
+            <w:r>
+              <w:rPr>
+                <w:rFonts w:ascii="Courier New" w:hAnsi="Courier New" w:cs="Courier New"/>
+                <w:sz w:val="20"/>
+                <w:szCs w:val="20"/>
+              </w:rPr>
+              <w:t xml:space="preserve">x = </w:t>
+            </w:r>
+            <w:r>
+              <w:rPr>
+                <w:rFonts w:ascii="Courier New" w:hAnsi="Courier New" w:cs="Courier New"/>
+                <w:color w:val="FF0000"/>
+                <w:sz w:val="20"/>
+                <w:szCs w:val="20"/>
+              </w:rPr>
+              <w:t>&lt;NAME OF NUMERICAL VARIABLE&gt;</w:t>
+            </w:r>
+            <w:r>
+              <w:rPr>
+                <w:rFonts w:ascii="Courier New" w:hAnsi="Courier New" w:cs="Courier New"/>
+                <w:sz w:val="20"/>
+                <w:szCs w:val="20"/>
+              </w:rPr>
+              <w:t xml:space="preserve">)) + </w:t>
+            </w:r>
+          </w:p>
+          <w:p>
+            <w:pPr>
+              <w:rPr>
+                <w:rFonts w:ascii="Courier New" w:hAnsi="Courier New" w:cs="Courier New"/>
+                <w:sz w:val="20"/>
+                <w:szCs w:val="20"/>
+              </w:rPr>
+            </w:pPr>
+            <w:r>
+              <w:rPr>
+                <w:rFonts w:ascii="Courier New" w:hAnsi="Courier New" w:cs="Courier New"/>
+                <w:sz w:val="20"/>
+                <w:szCs w:val="20"/>
+              </w:rPr>
+              <w:t xml:space="preserve">  </w:t>
+            </w:r>
+            <w:proofErr w:type="spellStart"/>
+            <w:r>
+              <w:rPr>
+                <w:rFonts w:ascii="Courier New" w:hAnsi="Courier New" w:cs="Courier New"/>
+                <w:sz w:val="20"/>
+                <w:szCs w:val="20"/>
+              </w:rPr>
+              <w:t>geom_</w:t>
+            </w:r>
+            <w:proofErr w:type="gramStart"/>
+            <w:r>
+              <w:rPr>
+                <w:rFonts w:ascii="Courier New" w:hAnsi="Courier New" w:cs="Courier New"/>
+                <w:sz w:val="20"/>
+                <w:szCs w:val="20"/>
+              </w:rPr>
+              <w:t>histogram</w:t>
+            </w:r>
+            <w:proofErr w:type="spellEnd"/>
+            <w:r>
+              <w:rPr>
+                <w:rFonts w:ascii="Courier New" w:hAnsi="Courier New" w:cs="Courier New"/>
+                <w:sz w:val="20"/>
+                <w:szCs w:val="20"/>
+              </w:rPr>
+              <w:t>(</w:t>
+            </w:r>
+            <w:proofErr w:type="spellStart"/>
+            <w:proofErr w:type="gramEnd"/>
+            <w:r>
+              <w:rPr>
+                <w:rFonts w:ascii="Courier New" w:hAnsi="Courier New" w:cs="Courier New"/>
+                <w:sz w:val="20"/>
+                <w:szCs w:val="20"/>
+              </w:rPr>
+              <w:t>binwidth</w:t>
+            </w:r>
+            <w:proofErr w:type="spellEnd"/>
+            <w:r>
+              <w:rPr>
+                <w:rFonts w:ascii="Courier New" w:hAnsi="Courier New" w:cs="Courier New"/>
+                <w:sz w:val="20"/>
+                <w:szCs w:val="20"/>
+              </w:rPr>
+              <w:t xml:space="preserve"> = </w:t>
+            </w:r>
+            <w:r>
+              <w:rPr>
+                <w:rFonts w:ascii="Courier New" w:hAnsi="Courier New" w:cs="Courier New"/>
+                <w:color w:val="FF0000"/>
+                <w:sz w:val="20"/>
+                <w:szCs w:val="20"/>
+              </w:rPr>
+              <w:t>&lt;WIDTH OF BINS&gt;</w:t>
+            </w:r>
+            <w:r>
+              <w:rPr>
+                <w:rFonts w:ascii="Courier New" w:hAnsi="Courier New" w:cs="Courier New"/>
+                <w:sz w:val="20"/>
+                <w:szCs w:val="20"/>
+              </w:rPr>
+              <w:t>) +</w:t>
+            </w:r>
+          </w:p>
+          <w:p>
+            <w:pPr>
+              <w:rPr>
+                <w:rFonts w:ascii="Courier New" w:hAnsi="Courier New" w:cs="Courier New"/>
+                <w:sz w:val="20"/>
+                <w:szCs w:val="20"/>
+              </w:rPr>
+            </w:pPr>
+            <w:r>
+              <w:rPr>
+                <w:rFonts w:ascii="Courier New" w:hAnsi="Courier New" w:cs="Courier New"/>
+                <w:sz w:val="20"/>
+                <w:szCs w:val="20"/>
+              </w:rPr>
+              <w:t xml:space="preserve">  </w:t>
+            </w:r>
+            <w:proofErr w:type="spellStart"/>
+            <w:r>
+              <w:rPr>
+                <w:rFonts w:ascii="Courier New" w:hAnsi="Courier New" w:cs="Courier New"/>
+                <w:sz w:val="20"/>
+                <w:szCs w:val="20"/>
+              </w:rPr>
+              <w:t>facet_</w:t>
+            </w:r>
+            <w:proofErr w:type="gramStart"/>
+            <w:r>
+              <w:rPr>
+                <w:rFonts w:ascii="Courier New" w:hAnsi="Courier New" w:cs="Courier New"/>
+                <w:sz w:val="20"/>
+                <w:szCs w:val="20"/>
+              </w:rPr>
+              <w:t>wrap</w:t>
+            </w:r>
+            <w:proofErr w:type="spellEnd"/>
+            <w:r>
+              <w:rPr>
+                <w:rFonts w:ascii="Courier New" w:hAnsi="Courier New" w:cs="Courier New"/>
+                <w:sz w:val="20"/>
+                <w:szCs w:val="20"/>
+              </w:rPr>
+              <w:t>(</w:t>
+            </w:r>
+            <w:proofErr w:type="gramEnd"/>
+            <w:r>
+              <w:rPr>
+                <w:rFonts w:ascii="Courier New" w:hAnsi="Courier New" w:cs="Courier New"/>
+                <w:sz w:val="20"/>
+                <w:szCs w:val="20"/>
+              </w:rPr>
+              <w:t xml:space="preserve">~ </w:t>
+            </w:r>
+            <w:r>
+              <w:rPr>
+                <w:rFonts w:ascii="Courier New" w:hAnsi="Courier New" w:cs="Courier New"/>
+                <w:color w:val="FF0000"/>
+                <w:sz w:val="20"/>
+                <w:szCs w:val="20"/>
+              </w:rPr>
+              <w:t>&lt;NAME OF CATEGORICAL VARIABLE&gt;</w:t>
+            </w:r>
+            <w:r>
+              <w:rPr>
+                <w:rFonts w:ascii="Courier New" w:hAnsi="Courier New" w:cs="Courier New"/>
+                <w:sz w:val="20"/>
+                <w:szCs w:val="20"/>
+              </w:rPr>
+              <w:t xml:space="preserve">) </w:t>
+            </w:r>
+          </w:p>
+          <w:p>
+            <w:pPr>
+              <w:rPr>
+                <w:rFonts w:ascii="Courier New" w:hAnsi="Courier New" w:cs="Courier New"/>
+                <w:sz w:val="20"/>
+                <w:szCs w:val="20"/>
+              </w:rPr>
+            </w:pPr>
+            <w:r>
+              <w:rPr>
+                <w:rFonts w:ascii="Courier New" w:hAnsi="Courier New" w:cs="Courier New"/>
+                <w:sz w:val="20"/>
+                <w:szCs w:val="20"/>
+              </w:rPr>
+              <w:t xml:space="preserve">  </w:t>
+            </w:r>
+            <w:proofErr w:type="gramStart"/>
+            <w:r>
+              <w:rPr>
+                <w:rFonts w:ascii="Courier New" w:hAnsi="Courier New" w:cs="Courier New"/>
+                <w:sz w:val="20"/>
+                <w:szCs w:val="20"/>
+              </w:rPr>
+              <w:t>labs(</w:t>
+            </w:r>
+            <w:proofErr w:type="gramEnd"/>
+            <w:r>
+              <w:rPr>
+                <w:rFonts w:ascii="Courier New" w:hAnsi="Courier New" w:cs="Courier New"/>
+                <w:sz w:val="20"/>
+                <w:szCs w:val="20"/>
+              </w:rPr>
+              <w:t>x = "</w:t>
+            </w:r>
+            <w:r>
+              <w:rPr>
+                <w:rFonts w:ascii="Courier New" w:hAnsi="Courier New" w:cs="Courier New"/>
+                <w:color w:val="FF0000"/>
+                <w:sz w:val="20"/>
+                <w:szCs w:val="20"/>
+              </w:rPr>
+              <w:t>&lt;TITLE FOR THE X-AXIS&gt;</w:t>
+            </w:r>
+            <w:r>
+              <w:rPr>
+                <w:rFonts w:ascii="Courier New" w:hAnsi="Courier New" w:cs="Courier New"/>
+                <w:sz w:val="20"/>
+                <w:szCs w:val="20"/>
+              </w:rPr>
+              <w:t>")</w:t>
+            </w:r>
+            <w:r>
+              <w:rPr>
+                <w:rFonts w:ascii="Courier New" w:hAnsi="Courier New" w:cs="Courier New"/>
+                <w:sz w:val="20"/>
+                <w:szCs w:val="20"/>
+              </w:rPr>
+              <w:br/>
+            </w:r>
+            <w:r>
+              <w:rPr>
+                <w:rFonts w:ascii="Courier New" w:hAnsi="Courier New" w:cs="Courier New"/>
+                <w:sz w:val="20"/>
+                <w:szCs w:val="20"/>
+              </w:rPr>
+              <w:br/>
+            </w:r>
+          </w:p>
+        </w:tc>
+      </w:tr>
+    </w:tbl>
+    <w:p/>
+    <w:tbl>
+      <w:tblPr>
+        <w:tblStyle w:val="TableGrid"/>
+        <w:tblW w:w="10800" w:type="dxa"/>
+        <w:tblInd w:w="-815" w:type="dxa"/>
+        <w:tblLook w:val="04A0" w:firstRow="1" w:lastRow="0" w:firstColumn="1" w:lastColumn="0" w:noHBand="0" w:noVBand="1"/>
+      </w:tblPr>
+      <w:tblGrid>
+        <w:gridCol w:w="10800"/>
+      </w:tblGrid>
+      <w:tr>
+        <w:tc>
+          <w:tcPr>
+            <w:tcW w:w="10800" w:type="dxa"/>
+          </w:tcPr>
+          <w:p>
+            <w:pPr>
+              <w:jc w:val="center"/>
+              <w:rPr>
+                <w:b/>
+                <w:bCs/>
+                <w:sz w:val="28"/>
+                <w:szCs w:val="28"/>
+              </w:rPr>
+            </w:pPr>
+            <w:r>
+              <w:rPr>
+                <w:b/>
+                <w:bCs/>
+                <w:sz w:val="28"/>
+                <w:szCs w:val="28"/>
+              </w:rPr>
+              <w:t>Adding Labels to a Plot</w:t>
             </w:r>
           </w:p>
           <w:p>

</xml_diff>